<commit_message>
Update DokuAD/W7 Arbeitsprotokoll Andreas Dietze.docx
</commit_message>
<xml_diff>
--- a/DokuAD/W7 Arbeitsprotokoll Andreas Dietze.docx
+++ b/DokuAD/W7 Arbeitsprotokoll Andreas Dietze.docx
@@ -574,23 +574,14 @@
               <w:t xml:space="preserve">, </w:t>
             </w:r>
             <w:r>
-              <w:rPr>
-                <w:b/>
-              </w:rPr>
               <w:t xml:space="preserve">Präsentation, Klassendiagramm, Setup für Abgabe (lokale Version - </w:t>
             </w:r>
             <w:proofErr w:type="spellStart"/>
             <w:r>
-              <w:rPr>
-                <w:b/>
-              </w:rPr>
               <w:t>web</w:t>
             </w:r>
             <w:proofErr w:type="spellEnd"/>
             <w:r>
-              <w:rPr>
-                <w:b/>
-              </w:rPr>
               <w:t xml:space="preserve"> Version - Testläufe), Ablaufplan</w:t>
             </w:r>
           </w:p>
@@ -761,7 +752,6 @@
         <w:rPr>
           <w:b/>
         </w:rPr>
-        <w:lastRenderedPageBreak/>
         <w:t xml:space="preserve">Zukünftige / </w:t>
       </w:r>
       <w:r>
@@ -1762,7 +1752,7 @@
   <a:extraClrSchemeLst/>
   <a:extLst>
     <a:ext uri="{05A4C25C-085E-4340-85A3-A5531E510DB2}">
-      <thm15:themeFamily xmlns:thm15="http://schemas.microsoft.com/office/thememl/2012/main" xmlns="" name="Office Theme" id="{62F939B6-93AF-4DB8-9C6B-D6C7DFDC589F}" vid="{4A3C46E8-61CC-4603-A589-7422A47A8E4A}"/>
+      <thm15:themeFamily xmlns="" xmlns:thm15="http://schemas.microsoft.com/office/thememl/2012/main" name="Office Theme" id="{62F939B6-93AF-4DB8-9C6B-D6C7DFDC589F}" vid="{4A3C46E8-61CC-4603-A589-7422A47A8E4A}"/>
     </a:ext>
   </a:extLst>
 </a:theme>

</xml_diff>

<commit_message>
Update DokuAD/W7 Arbeitsprotokoll Andreas Dietze.docx, Added web resources as local files for security reasons (local version, no internet needed)
</commit_message>
<xml_diff>
--- a/DokuAD/W7 Arbeitsprotokoll Andreas Dietze.docx
+++ b/DokuAD/W7 Arbeitsprotokoll Andreas Dietze.docx
@@ -582,7 +582,7 @@
             </w:r>
             <w:proofErr w:type="spellEnd"/>
             <w:r>
-              <w:t xml:space="preserve"> Version - Testläufe), Ablaufplan</w:t>
+              <w:t xml:space="preserve"> Version - Testläufe)</w:t>
             </w:r>
           </w:p>
         </w:tc>
@@ -748,10 +748,18 @@
           <w:b/>
         </w:rPr>
       </w:pPr>
-      <w:r>
-        <w:rPr>
-          <w:b/>
-        </w:rPr>
+    </w:p>
+    <w:p>
+      <w:pPr>
+        <w:rPr>
+          <w:b/>
+        </w:rPr>
+      </w:pPr>
+      <w:r>
+        <w:rPr>
+          <w:b/>
+        </w:rPr>
+        <w:lastRenderedPageBreak/>
         <w:t xml:space="preserve">Zukünftige / </w:t>
       </w:r>
       <w:r>
@@ -1752,7 +1760,7 @@
   <a:extraClrSchemeLst/>
   <a:extLst>
     <a:ext uri="{05A4C25C-085E-4340-85A3-A5531E510DB2}">
-      <thm15:themeFamily xmlns="" xmlns:thm15="http://schemas.microsoft.com/office/thememl/2012/main" name="Office Theme" id="{62F939B6-93AF-4DB8-9C6B-D6C7DFDC589F}" vid="{4A3C46E8-61CC-4603-A589-7422A47A8E4A}"/>
+      <thm15:themeFamily xmlns:thm15="http://schemas.microsoft.com/office/thememl/2012/main" xmlns="" name="Office Theme" id="{62F939B6-93AF-4DB8-9C6B-D6C7DFDC589F}" vid="{4A3C46E8-61CC-4603-A589-7422A47A8E4A}"/>
     </a:ext>
   </a:extLst>
 </a:theme>

</xml_diff>